<commit_message>
Deleted the .csv file not working
</commit_message>
<xml_diff>
--- a/MarkDown.docx
+++ b/MarkDown.docx
@@ -47,7 +47,7 @@
         <w:pStyle w:val="Date"/>
       </w:pPr>
       <w:r>
-        <w:t xml:space="preserve">2021-05-24</w:t>
+        <w:t xml:space="preserve">2021-05-27</w:t>
       </w:r>
     </w:p>
     <w:p>
@@ -151,14 +151,1446 @@
         <w:t xml:space="preserve">Preprocessing</w:t>
       </w:r>
     </w:p>
-    <w:bookmarkEnd w:id="21"/>
-    <w:bookmarkStart w:id="22" w:name="visualization"/>
     <w:p>
       <w:pPr>
-        <w:pStyle w:val="Heading2"/>
+        <w:pStyle w:val="SourceCode"/>
       </w:pPr>
       <w:r>
-        <w:t xml:space="preserve">Visualization</w:t>
+        <w:rPr>
+          <w:rStyle w:val="NormalTok"/>
+        </w:rPr>
+        <w:t xml:space="preserve">GitLab_bigger </w:t>
+      </w:r>
+      <w:r>
+        <w:rPr>
+          <w:rStyle w:val="OtherTok"/>
+        </w:rPr>
+        <w:t xml:space="preserve">&lt;-</w:t>
+      </w:r>
+      <w:r>
+        <w:rPr>
+          <w:rStyle w:val="NormalTok"/>
+        </w:rPr>
+        <w:t xml:space="preserve"> GitLab </w:t>
+      </w:r>
+      <w:r>
+        <w:rPr>
+          <w:rStyle w:val="SpecialCharTok"/>
+        </w:rPr>
+        <w:t xml:space="preserve">%&gt;%</w:t>
+      </w:r>
+      <w:r>
+        <w:br/>
+      </w:r>
+      <w:r>
+        <w:rPr>
+          <w:rStyle w:val="NormalTok"/>
+        </w:rPr>
+        <w:t xml:space="preserve">    </w:t>
+      </w:r>
+      <w:r>
+        <w:rPr>
+          <w:rStyle w:val="FunctionTok"/>
+        </w:rPr>
+        <w:t xml:space="preserve">mutate</w:t>
+      </w:r>
+      <w:r>
+        <w:rPr>
+          <w:rStyle w:val="NormalTok"/>
+        </w:rPr>
+        <w:t xml:space="preserve">(</w:t>
+      </w:r>
+      <w:r>
+        <w:br/>
+      </w:r>
+      <w:r>
+        <w:rPr>
+          <w:rStyle w:val="NormalTok"/>
+        </w:rPr>
+        <w:t xml:space="preserve">      </w:t>
+      </w:r>
+      <w:r>
+        <w:rPr>
+          <w:rStyle w:val="AttributeTok"/>
+        </w:rPr>
+        <w:t xml:space="preserve">a_unix =</w:t>
+      </w:r>
+      <w:r>
+        <w:rPr>
+          <w:rStyle w:val="NormalTok"/>
+        </w:rPr>
+        <w:t xml:space="preserve"> </w:t>
+      </w:r>
+      <w:r>
+        <w:rPr>
+          <w:rStyle w:val="StringTok"/>
+        </w:rPr>
+        <w:t xml:space="preserve">`</w:t>
+      </w:r>
+      <w:r>
+        <w:rPr>
+          <w:rStyle w:val="AttributeTok"/>
+        </w:rPr>
+        <w:t xml:space="preserve">Author Date (Unix Timestamp)</w:t>
+      </w:r>
+      <w:r>
+        <w:rPr>
+          <w:rStyle w:val="StringTok"/>
+        </w:rPr>
+        <w:t xml:space="preserve">`</w:t>
+      </w:r>
+      <w:r>
+        <w:rPr>
+          <w:rStyle w:val="NormalTok"/>
+        </w:rPr>
+        <w:t xml:space="preserve">,</w:t>
+      </w:r>
+      <w:r>
+        <w:br/>
+      </w:r>
+      <w:r>
+        <w:rPr>
+          <w:rStyle w:val="NormalTok"/>
+        </w:rPr>
+        <w:t xml:space="preserve">      </w:t>
+      </w:r>
+      <w:r>
+        <w:rPr>
+          <w:rStyle w:val="AttributeTok"/>
+        </w:rPr>
+        <w:t xml:space="preserve">a_date =</w:t>
+      </w:r>
+      <w:r>
+        <w:rPr>
+          <w:rStyle w:val="NormalTok"/>
+        </w:rPr>
+        <w:t xml:space="preserve"> </w:t>
+      </w:r>
+      <w:r>
+        <w:rPr>
+          <w:rStyle w:val="StringTok"/>
+        </w:rPr>
+        <w:t xml:space="preserve">`</w:t>
+      </w:r>
+      <w:r>
+        <w:rPr>
+          <w:rStyle w:val="AttributeTok"/>
+        </w:rPr>
+        <w:t xml:space="preserve">Author Date</w:t>
+      </w:r>
+      <w:r>
+        <w:rPr>
+          <w:rStyle w:val="StringTok"/>
+        </w:rPr>
+        <w:t xml:space="preserve">`</w:t>
+      </w:r>
+      <w:r>
+        <w:rPr>
+          <w:rStyle w:val="NormalTok"/>
+        </w:rPr>
+        <w:t xml:space="preserve">,</w:t>
+      </w:r>
+      <w:r>
+        <w:br/>
+      </w:r>
+      <w:r>
+        <w:rPr>
+          <w:rStyle w:val="NormalTok"/>
+        </w:rPr>
+        <w:t xml:space="preserve">      </w:t>
+      </w:r>
+      <w:r>
+        <w:rPr>
+          <w:rStyle w:val="AttributeTok"/>
+        </w:rPr>
+        <w:t xml:space="preserve">a_name =</w:t>
+      </w:r>
+      <w:r>
+        <w:rPr>
+          <w:rStyle w:val="NormalTok"/>
+        </w:rPr>
+        <w:t xml:space="preserve"> </w:t>
+      </w:r>
+      <w:r>
+        <w:rPr>
+          <w:rStyle w:val="StringTok"/>
+        </w:rPr>
+        <w:t xml:space="preserve">`</w:t>
+      </w:r>
+      <w:r>
+        <w:rPr>
+          <w:rStyle w:val="AttributeTok"/>
+        </w:rPr>
+        <w:t xml:space="preserve">Author Name</w:t>
+      </w:r>
+      <w:r>
+        <w:rPr>
+          <w:rStyle w:val="StringTok"/>
+        </w:rPr>
+        <w:t xml:space="preserve">`</w:t>
+      </w:r>
+      <w:r>
+        <w:rPr>
+          <w:rStyle w:val="NormalTok"/>
+        </w:rPr>
+        <w:t xml:space="preserve">,</w:t>
+      </w:r>
+      <w:r>
+        <w:br/>
+      </w:r>
+      <w:r>
+        <w:rPr>
+          <w:rStyle w:val="NormalTok"/>
+        </w:rPr>
+        <w:t xml:space="preserve">      </w:t>
+      </w:r>
+      <w:r>
+        <w:rPr>
+          <w:rStyle w:val="AttributeTok"/>
+        </w:rPr>
+        <w:t xml:space="preserve">a_email =</w:t>
+      </w:r>
+      <w:r>
+        <w:rPr>
+          <w:rStyle w:val="NormalTok"/>
+        </w:rPr>
+        <w:t xml:space="preserve"> </w:t>
+      </w:r>
+      <w:r>
+        <w:rPr>
+          <w:rStyle w:val="StringTok"/>
+        </w:rPr>
+        <w:t xml:space="preserve">`</w:t>
+      </w:r>
+      <w:r>
+        <w:rPr>
+          <w:rStyle w:val="AttributeTok"/>
+        </w:rPr>
+        <w:t xml:space="preserve">Author Email</w:t>
+      </w:r>
+      <w:r>
+        <w:rPr>
+          <w:rStyle w:val="StringTok"/>
+        </w:rPr>
+        <w:t xml:space="preserve">`</w:t>
+      </w:r>
+      <w:r>
+        <w:rPr>
+          <w:rStyle w:val="NormalTok"/>
+        </w:rPr>
+        <w:t xml:space="preserve">,</w:t>
+      </w:r>
+      <w:r>
+        <w:br/>
+      </w:r>
+      <w:r>
+        <w:rPr>
+          <w:rStyle w:val="NormalTok"/>
+        </w:rPr>
+        <w:t xml:space="preserve">      </w:t>
+      </w:r>
+      <w:r>
+        <w:rPr>
+          <w:rStyle w:val="AttributeTok"/>
+        </w:rPr>
+        <w:t xml:space="preserve">c_unix =</w:t>
+      </w:r>
+      <w:r>
+        <w:rPr>
+          <w:rStyle w:val="NormalTok"/>
+        </w:rPr>
+        <w:t xml:space="preserve"> </w:t>
+      </w:r>
+      <w:r>
+        <w:rPr>
+          <w:rStyle w:val="StringTok"/>
+        </w:rPr>
+        <w:t xml:space="preserve">`</w:t>
+      </w:r>
+      <w:r>
+        <w:rPr>
+          <w:rStyle w:val="AttributeTok"/>
+        </w:rPr>
+        <w:t xml:space="preserve">Comitter Date (Unix Timestamp)</w:t>
+      </w:r>
+      <w:r>
+        <w:rPr>
+          <w:rStyle w:val="StringTok"/>
+        </w:rPr>
+        <w:t xml:space="preserve">`</w:t>
+      </w:r>
+      <w:r>
+        <w:rPr>
+          <w:rStyle w:val="NormalTok"/>
+        </w:rPr>
+        <w:t xml:space="preserve">,</w:t>
+      </w:r>
+      <w:r>
+        <w:br/>
+      </w:r>
+      <w:r>
+        <w:rPr>
+          <w:rStyle w:val="NormalTok"/>
+        </w:rPr>
+        <w:t xml:space="preserve">      </w:t>
+      </w:r>
+      <w:r>
+        <w:rPr>
+          <w:rStyle w:val="AttributeTok"/>
+        </w:rPr>
+        <w:t xml:space="preserve">c_date =</w:t>
+      </w:r>
+      <w:r>
+        <w:rPr>
+          <w:rStyle w:val="NormalTok"/>
+        </w:rPr>
+        <w:t xml:space="preserve"> </w:t>
+      </w:r>
+      <w:r>
+        <w:rPr>
+          <w:rStyle w:val="StringTok"/>
+        </w:rPr>
+        <w:t xml:space="preserve">`</w:t>
+      </w:r>
+      <w:r>
+        <w:rPr>
+          <w:rStyle w:val="AttributeTok"/>
+        </w:rPr>
+        <w:t xml:space="preserve">Committer Date</w:t>
+      </w:r>
+      <w:r>
+        <w:rPr>
+          <w:rStyle w:val="StringTok"/>
+        </w:rPr>
+        <w:t xml:space="preserve">`</w:t>
+      </w:r>
+      <w:r>
+        <w:rPr>
+          <w:rStyle w:val="NormalTok"/>
+        </w:rPr>
+        <w:t xml:space="preserve">,</w:t>
+      </w:r>
+      <w:r>
+        <w:br/>
+      </w:r>
+      <w:r>
+        <w:rPr>
+          <w:rStyle w:val="NormalTok"/>
+        </w:rPr>
+        <w:t xml:space="preserve">      </w:t>
+      </w:r>
+      <w:r>
+        <w:rPr>
+          <w:rStyle w:val="AttributeTok"/>
+        </w:rPr>
+        <w:t xml:space="preserve">c_name =</w:t>
+      </w:r>
+      <w:r>
+        <w:rPr>
+          <w:rStyle w:val="NormalTok"/>
+        </w:rPr>
+        <w:t xml:space="preserve"> </w:t>
+      </w:r>
+      <w:r>
+        <w:rPr>
+          <w:rStyle w:val="StringTok"/>
+        </w:rPr>
+        <w:t xml:space="preserve">`</w:t>
+      </w:r>
+      <w:r>
+        <w:rPr>
+          <w:rStyle w:val="AttributeTok"/>
+        </w:rPr>
+        <w:t xml:space="preserve">Committer Name</w:t>
+      </w:r>
+      <w:r>
+        <w:rPr>
+          <w:rStyle w:val="StringTok"/>
+        </w:rPr>
+        <w:t xml:space="preserve">`</w:t>
+      </w:r>
+      <w:r>
+        <w:rPr>
+          <w:rStyle w:val="NormalTok"/>
+        </w:rPr>
+        <w:t xml:space="preserve">,</w:t>
+      </w:r>
+      <w:r>
+        <w:br/>
+      </w:r>
+      <w:r>
+        <w:rPr>
+          <w:rStyle w:val="NormalTok"/>
+        </w:rPr>
+        <w:t xml:space="preserve">      </w:t>
+      </w:r>
+      <w:r>
+        <w:rPr>
+          <w:rStyle w:val="AttributeTok"/>
+        </w:rPr>
+        <w:t xml:space="preserve">c_email =</w:t>
+      </w:r>
+      <w:r>
+        <w:rPr>
+          <w:rStyle w:val="NormalTok"/>
+        </w:rPr>
+        <w:t xml:space="preserve"> </w:t>
+      </w:r>
+      <w:r>
+        <w:rPr>
+          <w:rStyle w:val="StringTok"/>
+        </w:rPr>
+        <w:t xml:space="preserve">`</w:t>
+      </w:r>
+      <w:r>
+        <w:rPr>
+          <w:rStyle w:val="AttributeTok"/>
+        </w:rPr>
+        <w:t xml:space="preserve">Committer Email</w:t>
+      </w:r>
+      <w:r>
+        <w:rPr>
+          <w:rStyle w:val="StringTok"/>
+        </w:rPr>
+        <w:t xml:space="preserve">`</w:t>
+      </w:r>
+      <w:r>
+        <w:br/>
+      </w:r>
+      <w:r>
+        <w:rPr>
+          <w:rStyle w:val="NormalTok"/>
+        </w:rPr>
+        <w:t xml:space="preserve">    )</w:t>
+      </w:r>
+    </w:p>
+    <w:p>
+      <w:pPr>
+        <w:pStyle w:val="SourceCode"/>
+      </w:pPr>
+      <w:r>
+        <w:rPr>
+          <w:rStyle w:val="NormalTok"/>
+        </w:rPr>
+        <w:t xml:space="preserve">Jira_bigger </w:t>
+      </w:r>
+      <w:r>
+        <w:rPr>
+          <w:rStyle w:val="OtherTok"/>
+        </w:rPr>
+        <w:t xml:space="preserve">&lt;-</w:t>
+      </w:r>
+      <w:r>
+        <w:rPr>
+          <w:rStyle w:val="NormalTok"/>
+        </w:rPr>
+        <w:t xml:space="preserve"> Jira </w:t>
+      </w:r>
+      <w:r>
+        <w:rPr>
+          <w:rStyle w:val="SpecialCharTok"/>
+        </w:rPr>
+        <w:t xml:space="preserve">%&gt;%</w:t>
+      </w:r>
+      <w:r>
+        <w:br/>
+      </w:r>
+      <w:r>
+        <w:rPr>
+          <w:rStyle w:val="NormalTok"/>
+        </w:rPr>
+        <w:t xml:space="preserve">    </w:t>
+      </w:r>
+      <w:r>
+        <w:rPr>
+          <w:rStyle w:val="FunctionTok"/>
+        </w:rPr>
+        <w:t xml:space="preserve">mutate</w:t>
+      </w:r>
+      <w:r>
+        <w:rPr>
+          <w:rStyle w:val="NormalTok"/>
+        </w:rPr>
+        <w:t xml:space="preserve">(</w:t>
+      </w:r>
+      <w:r>
+        <w:br/>
+      </w:r>
+      <w:r>
+        <w:rPr>
+          <w:rStyle w:val="NormalTok"/>
+        </w:rPr>
+        <w:t xml:space="preserve">      </w:t>
+      </w:r>
+      <w:r>
+        <w:rPr>
+          <w:rStyle w:val="AttributeTok"/>
+        </w:rPr>
+        <w:t xml:space="preserve">priority =</w:t>
+      </w:r>
+      <w:r>
+        <w:rPr>
+          <w:rStyle w:val="NormalTok"/>
+        </w:rPr>
+        <w:t xml:space="preserve"> </w:t>
+      </w:r>
+      <w:r>
+        <w:rPr>
+          <w:rStyle w:val="FunctionTok"/>
+        </w:rPr>
+        <w:t xml:space="preserve">recode</w:t>
+      </w:r>
+      <w:r>
+        <w:rPr>
+          <w:rStyle w:val="NormalTok"/>
+        </w:rPr>
+        <w:t xml:space="preserve">(</w:t>
+      </w:r>
+      <w:r>
+        <w:br/>
+      </w:r>
+      <w:r>
+        <w:rPr>
+          <w:rStyle w:val="NormalTok"/>
+        </w:rPr>
+        <w:t xml:space="preserve">        Priority,</w:t>
+      </w:r>
+      <w:r>
+        <w:br/>
+      </w:r>
+      <w:r>
+        <w:rPr>
+          <w:rStyle w:val="NormalTok"/>
+        </w:rPr>
+        <w:t xml:space="preserve">          </w:t>
+      </w:r>
+      <w:r>
+        <w:rPr>
+          <w:rStyle w:val="StringTok"/>
+        </w:rPr>
+        <w:t xml:space="preserve">`</w:t>
+      </w:r>
+      <w:r>
+        <w:rPr>
+          <w:rStyle w:val="AttributeTok"/>
+        </w:rPr>
+        <w:t xml:space="preserve">1 - Trivial</w:t>
+      </w:r>
+      <w:r>
+        <w:rPr>
+          <w:rStyle w:val="StringTok"/>
+        </w:rPr>
+        <w:t xml:space="preserve">`</w:t>
+      </w:r>
+      <w:r>
+        <w:rPr>
+          <w:rStyle w:val="NormalTok"/>
+        </w:rPr>
+        <w:t xml:space="preserve"> </w:t>
+      </w:r>
+      <w:r>
+        <w:rPr>
+          <w:rStyle w:val="OtherTok"/>
+        </w:rPr>
+        <w:t xml:space="preserve">=</w:t>
+      </w:r>
+      <w:r>
+        <w:rPr>
+          <w:rStyle w:val="NormalTok"/>
+        </w:rPr>
+        <w:t xml:space="preserve"> </w:t>
+      </w:r>
+      <w:r>
+        <w:rPr>
+          <w:rStyle w:val="StringTok"/>
+        </w:rPr>
+        <w:t xml:space="preserve">"R1"</w:t>
+      </w:r>
+      <w:r>
+        <w:rPr>
+          <w:rStyle w:val="NormalTok"/>
+        </w:rPr>
+        <w:t xml:space="preserve">,</w:t>
+      </w:r>
+      <w:r>
+        <w:br/>
+      </w:r>
+      <w:r>
+        <w:rPr>
+          <w:rStyle w:val="NormalTok"/>
+        </w:rPr>
+        <w:t xml:space="preserve">          </w:t>
+      </w:r>
+      <w:r>
+        <w:rPr>
+          <w:rStyle w:val="StringTok"/>
+        </w:rPr>
+        <w:t xml:space="preserve">`</w:t>
+      </w:r>
+      <w:r>
+        <w:rPr>
+          <w:rStyle w:val="AttributeTok"/>
+        </w:rPr>
+        <w:t xml:space="preserve">2 - Minor</w:t>
+      </w:r>
+      <w:r>
+        <w:rPr>
+          <w:rStyle w:val="StringTok"/>
+        </w:rPr>
+        <w:t xml:space="preserve">`</w:t>
+      </w:r>
+      <w:r>
+        <w:rPr>
+          <w:rStyle w:val="NormalTok"/>
+        </w:rPr>
+        <w:t xml:space="preserve"> </w:t>
+      </w:r>
+      <w:r>
+        <w:rPr>
+          <w:rStyle w:val="OtherTok"/>
+        </w:rPr>
+        <w:t xml:space="preserve">=</w:t>
+      </w:r>
+      <w:r>
+        <w:rPr>
+          <w:rStyle w:val="NormalTok"/>
+        </w:rPr>
+        <w:t xml:space="preserve"> </w:t>
+      </w:r>
+      <w:r>
+        <w:rPr>
+          <w:rStyle w:val="StringTok"/>
+        </w:rPr>
+        <w:t xml:space="preserve">"R1"</w:t>
+      </w:r>
+      <w:r>
+        <w:rPr>
+          <w:rStyle w:val="NormalTok"/>
+        </w:rPr>
+        <w:t xml:space="preserve">,</w:t>
+      </w:r>
+      <w:r>
+        <w:br/>
+      </w:r>
+      <w:r>
+        <w:rPr>
+          <w:rStyle w:val="NormalTok"/>
+        </w:rPr>
+        <w:t xml:space="preserve">          </w:t>
+      </w:r>
+      <w:r>
+        <w:rPr>
+          <w:rStyle w:val="StringTok"/>
+        </w:rPr>
+        <w:t xml:space="preserve">`</w:t>
+      </w:r>
+      <w:r>
+        <w:rPr>
+          <w:rStyle w:val="AttributeTok"/>
+        </w:rPr>
+        <w:t xml:space="preserve">3 - Major</w:t>
+      </w:r>
+      <w:r>
+        <w:rPr>
+          <w:rStyle w:val="StringTok"/>
+        </w:rPr>
+        <w:t xml:space="preserve">`</w:t>
+      </w:r>
+      <w:r>
+        <w:rPr>
+          <w:rStyle w:val="NormalTok"/>
+        </w:rPr>
+        <w:t xml:space="preserve"> </w:t>
+      </w:r>
+      <w:r>
+        <w:rPr>
+          <w:rStyle w:val="OtherTok"/>
+        </w:rPr>
+        <w:t xml:space="preserve">=</w:t>
+      </w:r>
+      <w:r>
+        <w:rPr>
+          <w:rStyle w:val="NormalTok"/>
+        </w:rPr>
+        <w:t xml:space="preserve"> </w:t>
+      </w:r>
+      <w:r>
+        <w:rPr>
+          <w:rStyle w:val="StringTok"/>
+        </w:rPr>
+        <w:t xml:space="preserve">"R2"</w:t>
+      </w:r>
+      <w:r>
+        <w:rPr>
+          <w:rStyle w:val="NormalTok"/>
+        </w:rPr>
+        <w:t xml:space="preserve">,</w:t>
+      </w:r>
+      <w:r>
+        <w:br/>
+      </w:r>
+      <w:r>
+        <w:rPr>
+          <w:rStyle w:val="NormalTok"/>
+        </w:rPr>
+        <w:t xml:space="preserve">          </w:t>
+      </w:r>
+      <w:r>
+        <w:rPr>
+          <w:rStyle w:val="StringTok"/>
+        </w:rPr>
+        <w:t xml:space="preserve">`</w:t>
+      </w:r>
+      <w:r>
+        <w:rPr>
+          <w:rStyle w:val="AttributeTok"/>
+        </w:rPr>
+        <w:t xml:space="preserve">4 - Critical</w:t>
+      </w:r>
+      <w:r>
+        <w:rPr>
+          <w:rStyle w:val="StringTok"/>
+        </w:rPr>
+        <w:t xml:space="preserve">`</w:t>
+      </w:r>
+      <w:r>
+        <w:rPr>
+          <w:rStyle w:val="NormalTok"/>
+        </w:rPr>
+        <w:t xml:space="preserve"> </w:t>
+      </w:r>
+      <w:r>
+        <w:rPr>
+          <w:rStyle w:val="OtherTok"/>
+        </w:rPr>
+        <w:t xml:space="preserve">=</w:t>
+      </w:r>
+      <w:r>
+        <w:rPr>
+          <w:rStyle w:val="NormalTok"/>
+        </w:rPr>
+        <w:t xml:space="preserve"> </w:t>
+      </w:r>
+      <w:r>
+        <w:rPr>
+          <w:rStyle w:val="StringTok"/>
+        </w:rPr>
+        <w:t xml:space="preserve">"R3"</w:t>
+      </w:r>
+      <w:r>
+        <w:rPr>
+          <w:rStyle w:val="NormalTok"/>
+        </w:rPr>
+        <w:t xml:space="preserve">,</w:t>
+      </w:r>
+      <w:r>
+        <w:br/>
+      </w:r>
+      <w:r>
+        <w:rPr>
+          <w:rStyle w:val="NormalTok"/>
+        </w:rPr>
+        <w:t xml:space="preserve">          </w:t>
+      </w:r>
+      <w:r>
+        <w:rPr>
+          <w:rStyle w:val="StringTok"/>
+        </w:rPr>
+        <w:t xml:space="preserve">`</w:t>
+      </w:r>
+      <w:r>
+        <w:rPr>
+          <w:rStyle w:val="AttributeTok"/>
+        </w:rPr>
+        <w:t xml:space="preserve">5 - Blocker</w:t>
+      </w:r>
+      <w:r>
+        <w:rPr>
+          <w:rStyle w:val="StringTok"/>
+        </w:rPr>
+        <w:t xml:space="preserve">`</w:t>
+      </w:r>
+      <w:r>
+        <w:rPr>
+          <w:rStyle w:val="NormalTok"/>
+        </w:rPr>
+        <w:t xml:space="preserve"> </w:t>
+      </w:r>
+      <w:r>
+        <w:rPr>
+          <w:rStyle w:val="OtherTok"/>
+        </w:rPr>
+        <w:t xml:space="preserve">=</w:t>
+      </w:r>
+      <w:r>
+        <w:rPr>
+          <w:rStyle w:val="NormalTok"/>
+        </w:rPr>
+        <w:t xml:space="preserve"> </w:t>
+      </w:r>
+      <w:r>
+        <w:rPr>
+          <w:rStyle w:val="StringTok"/>
+        </w:rPr>
+        <w:t xml:space="preserve">"R4"</w:t>
+      </w:r>
+      <w:r>
+        <w:br/>
+      </w:r>
+      <w:r>
+        <w:rPr>
+          <w:rStyle w:val="NormalTok"/>
+        </w:rPr>
+        <w:t xml:space="preserve">      ),</w:t>
+      </w:r>
+      <w:r>
+        <w:br/>
+      </w:r>
+      <w:r>
+        <w:rPr>
+          <w:rStyle w:val="NormalTok"/>
+        </w:rPr>
+        <w:t xml:space="preserve">      </w:t>
+      </w:r>
+      <w:r>
+        <w:rPr>
+          <w:rStyle w:val="AttributeTok"/>
+        </w:rPr>
+        <w:t xml:space="preserve">time_spent =</w:t>
+      </w:r>
+      <w:r>
+        <w:rPr>
+          <w:rStyle w:val="NormalTok"/>
+        </w:rPr>
+        <w:t xml:space="preserve"> </w:t>
+      </w:r>
+      <w:r>
+        <w:rPr>
+          <w:rStyle w:val="StringTok"/>
+        </w:rPr>
+        <w:t xml:space="preserve">`</w:t>
+      </w:r>
+      <w:r>
+        <w:rPr>
+          <w:rStyle w:val="AttributeTok"/>
+        </w:rPr>
+        <w:t xml:space="preserve">Time Spent (hours)</w:t>
+      </w:r>
+      <w:r>
+        <w:rPr>
+          <w:rStyle w:val="StringTok"/>
+        </w:rPr>
+        <w:t xml:space="preserve">`</w:t>
+      </w:r>
+      <w:r>
+        <w:rPr>
+          <w:rStyle w:val="NormalTok"/>
+        </w:rPr>
+        <w:t xml:space="preserve">,</w:t>
+      </w:r>
+      <w:r>
+        <w:br/>
+      </w:r>
+      <w:r>
+        <w:rPr>
+          <w:rStyle w:val="NormalTok"/>
+        </w:rPr>
+        <w:t xml:space="preserve">      </w:t>
+      </w:r>
+      <w:r>
+        <w:rPr>
+          <w:rStyle w:val="AttributeTok"/>
+        </w:rPr>
+        <w:t xml:space="preserve">summary =</w:t>
+      </w:r>
+      <w:r>
+        <w:rPr>
+          <w:rStyle w:val="NormalTok"/>
+        </w:rPr>
+        <w:t xml:space="preserve"> Summary,</w:t>
+      </w:r>
+      <w:r>
+        <w:br/>
+      </w:r>
+      <w:r>
+        <w:rPr>
+          <w:rStyle w:val="NormalTok"/>
+        </w:rPr>
+        <w:t xml:space="preserve">      </w:t>
+      </w:r>
+      <w:r>
+        <w:rPr>
+          <w:rStyle w:val="AttributeTok"/>
+        </w:rPr>
+        <w:t xml:space="preserve">parent =</w:t>
+      </w:r>
+      <w:r>
+        <w:rPr>
+          <w:rStyle w:val="NormalTok"/>
+        </w:rPr>
+        <w:t xml:space="preserve"> </w:t>
+      </w:r>
+      <w:r>
+        <w:rPr>
+          <w:rStyle w:val="StringTok"/>
+        </w:rPr>
+        <w:t xml:space="preserve">`</w:t>
+      </w:r>
+      <w:r>
+        <w:rPr>
+          <w:rStyle w:val="AttributeTok"/>
+        </w:rPr>
+        <w:t xml:space="preserve">Parent id</w:t>
+      </w:r>
+      <w:r>
+        <w:rPr>
+          <w:rStyle w:val="StringTok"/>
+        </w:rPr>
+        <w:t xml:space="preserve">`</w:t>
+      </w:r>
+      <w:r>
+        <w:rPr>
+          <w:rStyle w:val="NormalTok"/>
+        </w:rPr>
+        <w:t xml:space="preserve">,</w:t>
+      </w:r>
+      <w:r>
+        <w:br/>
+      </w:r>
+      <w:r>
+        <w:rPr>
+          <w:rStyle w:val="NormalTok"/>
+        </w:rPr>
+        <w:t xml:space="preserve">      </w:t>
+      </w:r>
+      <w:r>
+        <w:rPr>
+          <w:rStyle w:val="AttributeTok"/>
+        </w:rPr>
+        <w:t xml:space="preserve">issue =</w:t>
+      </w:r>
+      <w:r>
+        <w:rPr>
+          <w:rStyle w:val="NormalTok"/>
+        </w:rPr>
+        <w:t xml:space="preserve"> </w:t>
+      </w:r>
+      <w:r>
+        <w:rPr>
+          <w:rStyle w:val="StringTok"/>
+        </w:rPr>
+        <w:t xml:space="preserve">`</w:t>
+      </w:r>
+      <w:r>
+        <w:rPr>
+          <w:rStyle w:val="AttributeTok"/>
+        </w:rPr>
+        <w:t xml:space="preserve">Issue id</w:t>
+      </w:r>
+      <w:r>
+        <w:rPr>
+          <w:rStyle w:val="StringTok"/>
+        </w:rPr>
+        <w:t xml:space="preserve">`</w:t>
+      </w:r>
+      <w:r>
+        <w:rPr>
+          <w:rStyle w:val="NormalTok"/>
+        </w:rPr>
+        <w:t xml:space="preserve">,</w:t>
+      </w:r>
+      <w:r>
+        <w:br/>
+      </w:r>
+      <w:r>
+        <w:rPr>
+          <w:rStyle w:val="NormalTok"/>
+        </w:rPr>
+        <w:t xml:space="preserve">      </w:t>
+      </w:r>
+      <w:r>
+        <w:rPr>
+          <w:rStyle w:val="AttributeTok"/>
+        </w:rPr>
+        <w:t xml:space="preserve">type =</w:t>
+      </w:r>
+      <w:r>
+        <w:rPr>
+          <w:rStyle w:val="NormalTok"/>
+        </w:rPr>
+        <w:t xml:space="preserve"> </w:t>
+      </w:r>
+      <w:r>
+        <w:rPr>
+          <w:rStyle w:val="StringTok"/>
+        </w:rPr>
+        <w:t xml:space="preserve">`</w:t>
+      </w:r>
+      <w:r>
+        <w:rPr>
+          <w:rStyle w:val="AttributeTok"/>
+        </w:rPr>
+        <w:t xml:space="preserve">Issue Type</w:t>
+      </w:r>
+      <w:r>
+        <w:rPr>
+          <w:rStyle w:val="StringTok"/>
+        </w:rPr>
+        <w:t xml:space="preserve">`</w:t>
+      </w:r>
+      <w:r>
+        <w:rPr>
+          <w:rStyle w:val="NormalTok"/>
+        </w:rPr>
+        <w:t xml:space="preserve">,</w:t>
+      </w:r>
+      <w:r>
+        <w:br/>
+      </w:r>
+      <w:r>
+        <w:rPr>
+          <w:rStyle w:val="NormalTok"/>
+        </w:rPr>
+        <w:t xml:space="preserve">      </w:t>
+      </w:r>
+      <w:r>
+        <w:rPr>
+          <w:rStyle w:val="AttributeTok"/>
+        </w:rPr>
+        <w:t xml:space="preserve">date_created =</w:t>
+      </w:r>
+      <w:r>
+        <w:rPr>
+          <w:rStyle w:val="NormalTok"/>
+        </w:rPr>
+        <w:t xml:space="preserve"> Created,</w:t>
+      </w:r>
+      <w:r>
+        <w:br/>
+      </w:r>
+      <w:r>
+        <w:rPr>
+          <w:rStyle w:val="NormalTok"/>
+        </w:rPr>
+        <w:t xml:space="preserve">      </w:t>
+      </w:r>
+      <w:r>
+        <w:rPr>
+          <w:rStyle w:val="AttributeTok"/>
+        </w:rPr>
+        <w:t xml:space="preserve">unix_created =</w:t>
+      </w:r>
+      <w:r>
+        <w:rPr>
+          <w:rStyle w:val="NormalTok"/>
+        </w:rPr>
+        <w:t xml:space="preserve"> </w:t>
+      </w:r>
+      <w:r>
+        <w:rPr>
+          <w:rStyle w:val="StringTok"/>
+        </w:rPr>
+        <w:t xml:space="preserve">`</w:t>
+      </w:r>
+      <w:r>
+        <w:rPr>
+          <w:rStyle w:val="AttributeTok"/>
+        </w:rPr>
+        <w:t xml:space="preserve">Created (in Unix)</w:t>
+      </w:r>
+      <w:r>
+        <w:rPr>
+          <w:rStyle w:val="StringTok"/>
+        </w:rPr>
+        <w:t xml:space="preserve">`</w:t>
+      </w:r>
+      <w:r>
+        <w:rPr>
+          <w:rStyle w:val="NormalTok"/>
+        </w:rPr>
+        <w:t xml:space="preserve">,</w:t>
+      </w:r>
+      <w:r>
+        <w:br/>
+      </w:r>
+      <w:r>
+        <w:rPr>
+          <w:rStyle w:val="NormalTok"/>
+        </w:rPr>
+        <w:t xml:space="preserve">      </w:t>
+      </w:r>
+      <w:r>
+        <w:rPr>
+          <w:rStyle w:val="AttributeTok"/>
+        </w:rPr>
+        <w:t xml:space="preserve">date_updated =</w:t>
+      </w:r>
+      <w:r>
+        <w:rPr>
+          <w:rStyle w:val="NormalTok"/>
+        </w:rPr>
+        <w:t xml:space="preserve"> </w:t>
+      </w:r>
+      <w:r>
+        <w:rPr>
+          <w:rStyle w:val="StringTok"/>
+        </w:rPr>
+        <w:t xml:space="preserve">`</w:t>
+      </w:r>
+      <w:r>
+        <w:rPr>
+          <w:rStyle w:val="AttributeTok"/>
+        </w:rPr>
+        <w:t xml:space="preserve">Updated</w:t>
+      </w:r>
+      <w:r>
+        <w:rPr>
+          <w:rStyle w:val="StringTok"/>
+        </w:rPr>
+        <w:t xml:space="preserve">`</w:t>
+      </w:r>
+      <w:r>
+        <w:rPr>
+          <w:rStyle w:val="NormalTok"/>
+        </w:rPr>
+        <w:t xml:space="preserve">,</w:t>
+      </w:r>
+      <w:r>
+        <w:br/>
+      </w:r>
+      <w:r>
+        <w:rPr>
+          <w:rStyle w:val="NormalTok"/>
+        </w:rPr>
+        <w:t xml:space="preserve">      </w:t>
+      </w:r>
+      <w:r>
+        <w:rPr>
+          <w:rStyle w:val="AttributeTok"/>
+        </w:rPr>
+        <w:t xml:space="preserve">unix_updated =</w:t>
+      </w:r>
+      <w:r>
+        <w:rPr>
+          <w:rStyle w:val="NormalTok"/>
+        </w:rPr>
+        <w:t xml:space="preserve"> </w:t>
+      </w:r>
+      <w:r>
+        <w:rPr>
+          <w:rStyle w:val="StringTok"/>
+        </w:rPr>
+        <w:t xml:space="preserve">`</w:t>
+      </w:r>
+      <w:r>
+        <w:rPr>
+          <w:rStyle w:val="AttributeTok"/>
+        </w:rPr>
+        <w:t xml:space="preserve">Updated (in Unix)</w:t>
+      </w:r>
+      <w:r>
+        <w:rPr>
+          <w:rStyle w:val="StringTok"/>
+        </w:rPr>
+        <w:t xml:space="preserve">`</w:t>
+      </w:r>
+      <w:r>
+        <w:rPr>
+          <w:rStyle w:val="NormalTok"/>
+        </w:rPr>
+        <w:t xml:space="preserve">,</w:t>
+      </w:r>
+      <w:r>
+        <w:br/>
+      </w:r>
+      <w:r>
+        <w:rPr>
+          <w:rStyle w:val="NormalTok"/>
+        </w:rPr>
+        <w:t xml:space="preserve">      </w:t>
+      </w:r>
+      <w:r>
+        <w:rPr>
+          <w:rStyle w:val="AttributeTok"/>
+        </w:rPr>
+        <w:t xml:space="preserve">date_resolved =</w:t>
+      </w:r>
+      <w:r>
+        <w:rPr>
+          <w:rStyle w:val="NormalTok"/>
+        </w:rPr>
+        <w:t xml:space="preserve"> </w:t>
+      </w:r>
+      <w:r>
+        <w:rPr>
+          <w:rStyle w:val="StringTok"/>
+        </w:rPr>
+        <w:t xml:space="preserve">`</w:t>
+      </w:r>
+      <w:r>
+        <w:rPr>
+          <w:rStyle w:val="AttributeTok"/>
+        </w:rPr>
+        <w:t xml:space="preserve">Resolved</w:t>
+      </w:r>
+      <w:r>
+        <w:rPr>
+          <w:rStyle w:val="StringTok"/>
+        </w:rPr>
+        <w:t xml:space="preserve">`</w:t>
+      </w:r>
+      <w:r>
+        <w:br/>
+      </w:r>
+      <w:r>
+        <w:rPr>
+          <w:rStyle w:val="NormalTok"/>
+        </w:rPr>
+        <w:t xml:space="preserve">    )</w:t>
+      </w:r>
+    </w:p>
+    <w:p>
+      <w:pPr>
+        <w:pStyle w:val="SourceCode"/>
+      </w:pPr>
+      <w:r>
+        <w:rPr>
+          <w:rStyle w:val="NormalTok"/>
+        </w:rPr>
+        <w:t xml:space="preserve">GitLab_reduced </w:t>
+      </w:r>
+      <w:r>
+        <w:rPr>
+          <w:rStyle w:val="OtherTok"/>
+        </w:rPr>
+        <w:t xml:space="preserve">&lt;-</w:t>
+      </w:r>
+      <w:r>
+        <w:rPr>
+          <w:rStyle w:val="NormalTok"/>
+        </w:rPr>
+        <w:t xml:space="preserve"> GitLab_bigger </w:t>
+      </w:r>
+      <w:r>
+        <w:rPr>
+          <w:rStyle w:val="SpecialCharTok"/>
+        </w:rPr>
+        <w:t xml:space="preserve">%&gt;%</w:t>
+      </w:r>
+      <w:r>
+        <w:br/>
+      </w:r>
+      <w:r>
+        <w:rPr>
+          <w:rStyle w:val="NormalTok"/>
+        </w:rPr>
+        <w:t xml:space="preserve">    </w:t>
+      </w:r>
+      <w:r>
+        <w:rPr>
+          <w:rStyle w:val="FunctionTok"/>
+        </w:rPr>
+        <w:t xml:space="preserve">select</w:t>
+      </w:r>
+      <w:r>
+        <w:rPr>
+          <w:rStyle w:val="NormalTok"/>
+        </w:rPr>
+        <w:t xml:space="preserve">(</w:t>
+      </w:r>
+      <w:r>
+        <w:rPr>
+          <w:rStyle w:val="StringTok"/>
+        </w:rPr>
+        <w:t xml:space="preserve">`</w:t>
+      </w:r>
+      <w:r>
+        <w:rPr>
+          <w:rStyle w:val="AttributeTok"/>
+        </w:rPr>
+        <w:t xml:space="preserve">a_date</w:t>
+      </w:r>
+      <w:r>
+        <w:rPr>
+          <w:rStyle w:val="StringTok"/>
+        </w:rPr>
+        <w:t xml:space="preserve">`</w:t>
+      </w:r>
+      <w:r>
+        <w:rPr>
+          <w:rStyle w:val="NormalTok"/>
+        </w:rPr>
+        <w:t xml:space="preserve">, </w:t>
+      </w:r>
+      <w:r>
+        <w:rPr>
+          <w:rStyle w:val="StringTok"/>
+        </w:rPr>
+        <w:t xml:space="preserve">`</w:t>
+      </w:r>
+      <w:r>
+        <w:rPr>
+          <w:rStyle w:val="AttributeTok"/>
+        </w:rPr>
+        <w:t xml:space="preserve">a_name</w:t>
+      </w:r>
+      <w:r>
+        <w:rPr>
+          <w:rStyle w:val="StringTok"/>
+        </w:rPr>
+        <w:t xml:space="preserve">`</w:t>
+      </w:r>
+      <w:r>
+        <w:rPr>
+          <w:rStyle w:val="NormalTok"/>
+        </w:rPr>
+        <w:t xml:space="preserve">, </w:t>
+      </w:r>
+      <w:r>
+        <w:rPr>
+          <w:rStyle w:val="StringTok"/>
+        </w:rPr>
+        <w:t xml:space="preserve">`</w:t>
+      </w:r>
+      <w:r>
+        <w:rPr>
+          <w:rStyle w:val="AttributeTok"/>
+        </w:rPr>
+        <w:t xml:space="preserve">a_unix</w:t>
+      </w:r>
+      <w:r>
+        <w:rPr>
+          <w:rStyle w:val="StringTok"/>
+        </w:rPr>
+        <w:t xml:space="preserve">`</w:t>
+      </w:r>
+      <w:r>
+        <w:rPr>
+          <w:rStyle w:val="NormalTok"/>
+        </w:rPr>
+        <w:t xml:space="preserve">, </w:t>
+      </w:r>
+      <w:r>
+        <w:rPr>
+          <w:rStyle w:val="StringTok"/>
+        </w:rPr>
+        <w:t xml:space="preserve">`</w:t>
+      </w:r>
+      <w:r>
+        <w:rPr>
+          <w:rStyle w:val="AttributeTok"/>
+        </w:rPr>
+        <w:t xml:space="preserve">c_date</w:t>
+      </w:r>
+      <w:r>
+        <w:rPr>
+          <w:rStyle w:val="StringTok"/>
+        </w:rPr>
+        <w:t xml:space="preserve">`</w:t>
+      </w:r>
+      <w:r>
+        <w:rPr>
+          <w:rStyle w:val="NormalTok"/>
+        </w:rPr>
+        <w:t xml:space="preserve">, </w:t>
+      </w:r>
+      <w:r>
+        <w:rPr>
+          <w:rStyle w:val="StringTok"/>
+        </w:rPr>
+        <w:t xml:space="preserve">`</w:t>
+      </w:r>
+      <w:r>
+        <w:rPr>
+          <w:rStyle w:val="AttributeTok"/>
+        </w:rPr>
+        <w:t xml:space="preserve">c_name</w:t>
+      </w:r>
+      <w:r>
+        <w:rPr>
+          <w:rStyle w:val="StringTok"/>
+        </w:rPr>
+        <w:t xml:space="preserve">`</w:t>
+      </w:r>
+      <w:r>
+        <w:rPr>
+          <w:rStyle w:val="NormalTok"/>
+        </w:rPr>
+        <w:t xml:space="preserve">, </w:t>
+      </w:r>
+      <w:r>
+        <w:rPr>
+          <w:rStyle w:val="StringTok"/>
+        </w:rPr>
+        <w:t xml:space="preserve">`</w:t>
+      </w:r>
+      <w:r>
+        <w:rPr>
+          <w:rStyle w:val="AttributeTok"/>
+        </w:rPr>
+        <w:t xml:space="preserve">c_unix</w:t>
+      </w:r>
+      <w:r>
+        <w:rPr>
+          <w:rStyle w:val="StringTok"/>
+        </w:rPr>
+        <w:t xml:space="preserve">`</w:t>
+      </w:r>
+      <w:r>
+        <w:rPr>
+          <w:rStyle w:val="NormalTok"/>
+        </w:rPr>
+        <w:t xml:space="preserve">, Subject)</w:t>
+      </w:r>
+    </w:p>
+    <w:p>
+      <w:pPr>
+        <w:pStyle w:val="SourceCode"/>
+      </w:pPr>
+      <w:r>
+        <w:rPr>
+          <w:rStyle w:val="NormalTok"/>
+        </w:rPr>
+        <w:t xml:space="preserve">Jira_reduced </w:t>
+      </w:r>
+      <w:r>
+        <w:rPr>
+          <w:rStyle w:val="OtherTok"/>
+        </w:rPr>
+        <w:t xml:space="preserve">&lt;-</w:t>
+      </w:r>
+      <w:r>
+        <w:rPr>
+          <w:rStyle w:val="NormalTok"/>
+        </w:rPr>
+        <w:t xml:space="preserve"> Jira_bigger </w:t>
+      </w:r>
+      <w:r>
+        <w:rPr>
+          <w:rStyle w:val="SpecialCharTok"/>
+        </w:rPr>
+        <w:t xml:space="preserve">%&gt;%</w:t>
+      </w:r>
+      <w:r>
+        <w:br/>
+      </w:r>
+      <w:r>
+        <w:rPr>
+          <w:rStyle w:val="NormalTok"/>
+        </w:rPr>
+        <w:t xml:space="preserve">    </w:t>
+      </w:r>
+      <w:r>
+        <w:rPr>
+          <w:rStyle w:val="FunctionTok"/>
+        </w:rPr>
+        <w:t xml:space="preserve">select</w:t>
+      </w:r>
+      <w:r>
+        <w:rPr>
+          <w:rStyle w:val="NormalTok"/>
+        </w:rPr>
+        <w:t xml:space="preserve">(priority, time_spent, date_created, date_updated, date_resolved, unix_created, unix_updated, parent, type, Assignee, Reporter, Status, Summary)</w:t>
       </w:r>
     </w:p>
     <w:p>
@@ -166,46 +1598,441 @@
         <w:pStyle w:val="FirstParagraph"/>
       </w:pPr>
       <w:r>
-        <w:t xml:space="preserve">#</w:t>
-      </w:r>
-      <w:r>
-        <w:rPr>
-          <w:rStyle w:val="VerbatimChar"/>
-        </w:rPr>
-        <w:t xml:space="preserve">{r} GitLab %&gt;%   ggplot() +   geom_histogram(mapping = aes(x = ))</w:t>
+        <w:t xml:space="preserve">This code block renames and selects the columns that will be used for practicality.</w:t>
       </w:r>
     </w:p>
-    <w:bookmarkEnd w:id="22"/>
-    <w:bookmarkStart w:id="23" w:name="summary-statistics"/>
+    <w:bookmarkEnd w:id="21"/>
+    <w:bookmarkStart w:id="23" w:name="visualization"/>
     <w:p>
       <w:pPr>
         <w:pStyle w:val="Heading2"/>
       </w:pPr>
       <w:r>
-        <w:t xml:space="preserve">Summary Statistics</w:t>
+        <w:t xml:space="preserve">Visualization</w:t>
+      </w:r>
+    </w:p>
+    <w:p>
+      <w:pPr>
+        <w:pStyle w:val="FirstParagraph"/>
+      </w:pPr>
+      <w:r>
+        <w:t xml:space="preserve">The project board has not been used since last March, but the distribution of</w:t>
+      </w:r>
+    </w:p>
+    <w:p>
+      <w:pPr>
+        <w:pStyle w:val="SourceCode"/>
+      </w:pPr>
+      <w:r>
+        <w:rPr>
+          <w:rStyle w:val="NormalTok"/>
+        </w:rPr>
+        <w:t xml:space="preserve">Jira_reduced </w:t>
+      </w:r>
+      <w:r>
+        <w:rPr>
+          <w:rStyle w:val="SpecialCharTok"/>
+        </w:rPr>
+        <w:t xml:space="preserve">%&gt;%</w:t>
+      </w:r>
+      <w:r>
+        <w:br/>
+      </w:r>
+      <w:r>
+        <w:rPr>
+          <w:rStyle w:val="NormalTok"/>
+        </w:rPr>
+        <w:t xml:space="preserve">  </w:t>
+      </w:r>
+      <w:r>
+        <w:rPr>
+          <w:rStyle w:val="FunctionTok"/>
+        </w:rPr>
+        <w:t xml:space="preserve">ggplot</w:t>
+      </w:r>
+      <w:r>
+        <w:rPr>
+          <w:rStyle w:val="NormalTok"/>
+        </w:rPr>
+        <w:t xml:space="preserve">() </w:t>
+      </w:r>
+      <w:r>
+        <w:rPr>
+          <w:rStyle w:val="SpecialCharTok"/>
+        </w:rPr>
+        <w:t xml:space="preserve">+</w:t>
+      </w:r>
+      <w:r>
+        <w:rPr>
+          <w:rStyle w:val="NormalTok"/>
+        </w:rPr>
+        <w:t xml:space="preserve"> </w:t>
+      </w:r>
+      <w:r>
+        <w:br/>
+      </w:r>
+      <w:r>
+        <w:rPr>
+          <w:rStyle w:val="NormalTok"/>
+        </w:rPr>
+        <w:t xml:space="preserve">  </w:t>
+      </w:r>
+      <w:r>
+        <w:rPr>
+          <w:rStyle w:val="FunctionTok"/>
+        </w:rPr>
+        <w:t xml:space="preserve">geom_histogram</w:t>
+      </w:r>
+      <w:r>
+        <w:rPr>
+          <w:rStyle w:val="NormalTok"/>
+        </w:rPr>
+        <w:t xml:space="preserve">(</w:t>
+      </w:r>
+      <w:r>
+        <w:rPr>
+          <w:rStyle w:val="FunctionTok"/>
+        </w:rPr>
+        <w:t xml:space="preserve">aes</w:t>
+      </w:r>
+      <w:r>
+        <w:rPr>
+          <w:rStyle w:val="NormalTok"/>
+        </w:rPr>
+        <w:t xml:space="preserve">(</w:t>
+      </w:r>
+      <w:r>
+        <w:rPr>
+          <w:rStyle w:val="AttributeTok"/>
+        </w:rPr>
+        <w:t xml:space="preserve">x =</w:t>
+      </w:r>
+      <w:r>
+        <w:rPr>
+          <w:rStyle w:val="NormalTok"/>
+        </w:rPr>
+        <w:t xml:space="preserve"> date_created), </w:t>
+      </w:r>
+      <w:r>
+        <w:rPr>
+          <w:rStyle w:val="AttributeTok"/>
+        </w:rPr>
+        <w:t xml:space="preserve">bins =</w:t>
+      </w:r>
+      <w:r>
+        <w:rPr>
+          <w:rStyle w:val="NormalTok"/>
+        </w:rPr>
+        <w:t xml:space="preserve"> </w:t>
+      </w:r>
+      <w:r>
+        <w:rPr>
+          <w:rStyle w:val="DecValTok"/>
+        </w:rPr>
+        <w:t xml:space="preserve">77</w:t>
+      </w:r>
+      <w:r>
+        <w:rPr>
+          <w:rStyle w:val="NormalTok"/>
+        </w:rPr>
+        <w:t xml:space="preserve">)</w:t>
+      </w:r>
+    </w:p>
+    <w:p>
+      <w:pPr>
+        <w:pStyle w:val="FirstParagraph"/>
+      </w:pPr>
+      <w:r>
+        <w:drawing>
+          <wp:inline>
+            <wp:extent cx="4610420" cy="2843092"/>
+            <wp:effectExtent b="0" l="0" r="0" t="0"/>
+            <wp:docPr descr="" title="" id="1" name="Picture"/>
+            <a:graphic>
+              <a:graphicData uri="http://schemas.openxmlformats.org/drawingml/2006/picture">
+                <pic:pic>
+                  <pic:nvPicPr>
+                    <pic:cNvPr descr="MarkDown_files/figure-docx/unnamed-chunk-5-1.png" id="0" name="Picture"/>
+                    <pic:cNvPicPr>
+                      <a:picLocks noChangeArrowheads="1" noChangeAspect="1"/>
+                    </pic:cNvPicPr>
+                  </pic:nvPicPr>
+                  <pic:blipFill>
+                    <a:blip r:embed="rId22"/>
+                    <a:stretch>
+                      <a:fillRect/>
+                    </a:stretch>
+                  </pic:blipFill>
+                  <pic:spPr bwMode="auto">
+                    <a:xfrm>
+                      <a:off x="0" y="0"/>
+                      <a:ext cx="4610420" cy="2843092"/>
+                    </a:xfrm>
+                    <a:prstGeom prst="rect">
+                      <a:avLst/>
+                    </a:prstGeom>
+                    <a:noFill/>
+                    <a:ln w="9525">
+                      <a:noFill/>
+                      <a:headEnd/>
+                      <a:tailEnd/>
+                    </a:ln>
+                  </pic:spPr>
+                </pic:pic>
+              </a:graphicData>
+            </a:graphic>
+          </wp:inline>
+        </w:drawing>
       </w:r>
     </w:p>
     <w:bookmarkEnd w:id="23"/>
-    <w:bookmarkStart w:id="24" w:name="data-analysis"/>
+    <w:bookmarkStart w:id="24" w:name="summary-statistics"/>
     <w:p>
       <w:pPr>
         <w:pStyle w:val="Heading2"/>
       </w:pPr>
       <w:r>
-        <w:t xml:space="preserve">Data Analysis</w:t>
+        <w:t xml:space="preserve">Summary Statistics</w:t>
+      </w:r>
+    </w:p>
+    <w:p>
+      <w:pPr>
+        <w:pStyle w:val="SourceCode"/>
+      </w:pPr>
+      <w:r>
+        <w:rPr>
+          <w:rStyle w:val="NormalTok"/>
+        </w:rPr>
+        <w:t xml:space="preserve">Jira_reduced </w:t>
+      </w:r>
+      <w:r>
+        <w:rPr>
+          <w:rStyle w:val="SpecialCharTok"/>
+        </w:rPr>
+        <w:t xml:space="preserve">%&gt;%</w:t>
+      </w:r>
+      <w:r>
+        <w:br/>
+      </w:r>
+      <w:r>
+        <w:rPr>
+          <w:rStyle w:val="NormalTok"/>
+        </w:rPr>
+        <w:t xml:space="preserve">  </w:t>
+      </w:r>
+      <w:r>
+        <w:rPr>
+          <w:rStyle w:val="FunctionTok"/>
+        </w:rPr>
+        <w:t xml:space="preserve">group_by</w:t>
+      </w:r>
+      <w:r>
+        <w:rPr>
+          <w:rStyle w:val="NormalTok"/>
+        </w:rPr>
+        <w:t xml:space="preserve">(priority) </w:t>
+      </w:r>
+      <w:r>
+        <w:rPr>
+          <w:rStyle w:val="SpecialCharTok"/>
+        </w:rPr>
+        <w:t xml:space="preserve">%&gt;%</w:t>
+      </w:r>
+      <w:r>
+        <w:br/>
+      </w:r>
+      <w:r>
+        <w:rPr>
+          <w:rStyle w:val="NormalTok"/>
+        </w:rPr>
+        <w:t xml:space="preserve">  </w:t>
+      </w:r>
+      <w:r>
+        <w:rPr>
+          <w:rStyle w:val="FunctionTok"/>
+        </w:rPr>
+        <w:t xml:space="preserve">summarise</w:t>
+      </w:r>
+      <w:r>
+        <w:rPr>
+          <w:rStyle w:val="NormalTok"/>
+        </w:rPr>
+        <w:t xml:space="preserve">( </w:t>
+      </w:r>
+      <w:r>
+        <w:br/>
+      </w:r>
+      <w:r>
+        <w:rPr>
+          <w:rStyle w:val="NormalTok"/>
+        </w:rPr>
+        <w:t xml:space="preserve">    </w:t>
+      </w:r>
+      <w:r>
+        <w:rPr>
+          <w:rStyle w:val="AttributeTok"/>
+        </w:rPr>
+        <w:t xml:space="preserve">Count =</w:t>
+      </w:r>
+      <w:r>
+        <w:rPr>
+          <w:rStyle w:val="NormalTok"/>
+        </w:rPr>
+        <w:t xml:space="preserve"> </w:t>
+      </w:r>
+      <w:r>
+        <w:rPr>
+          <w:rStyle w:val="FunctionTok"/>
+        </w:rPr>
+        <w:t xml:space="preserve">n</w:t>
+      </w:r>
+      <w:r>
+        <w:rPr>
+          <w:rStyle w:val="NormalTok"/>
+        </w:rPr>
+        <w:t xml:space="preserve">(),</w:t>
+      </w:r>
+      <w:r>
+        <w:br/>
+      </w:r>
+      <w:r>
+        <w:rPr>
+          <w:rStyle w:val="NormalTok"/>
+        </w:rPr>
+        <w:t xml:space="preserve">  )</w:t>
+      </w:r>
+    </w:p>
+    <w:p>
+      <w:pPr>
+        <w:pStyle w:val="SourceCode"/>
+      </w:pPr>
+      <w:r>
+        <w:rPr>
+          <w:rStyle w:val="VerbatimChar"/>
+        </w:rPr>
+        <w:t xml:space="preserve">## # A tibble: 4 x 2</w:t>
+      </w:r>
+      <w:r>
+        <w:br/>
+      </w:r>
+      <w:r>
+        <w:rPr>
+          <w:rStyle w:val="VerbatimChar"/>
+        </w:rPr>
+        <w:t xml:space="preserve">##   priority Count</w:t>
+      </w:r>
+      <w:r>
+        <w:br/>
+      </w:r>
+      <w:r>
+        <w:rPr>
+          <w:rStyle w:val="VerbatimChar"/>
+        </w:rPr>
+        <w:t xml:space="preserve">##   &lt;chr&gt;    &lt;int&gt;</w:t>
+      </w:r>
+      <w:r>
+        <w:br/>
+      </w:r>
+      <w:r>
+        <w:rPr>
+          <w:rStyle w:val="VerbatimChar"/>
+        </w:rPr>
+        <w:t xml:space="preserve">## 1 R1        3600</w:t>
+      </w:r>
+      <w:r>
+        <w:br/>
+      </w:r>
+      <w:r>
+        <w:rPr>
+          <w:rStyle w:val="VerbatimChar"/>
+        </w:rPr>
+        <w:t xml:space="preserve">## 2 R2          94</w:t>
+      </w:r>
+      <w:r>
+        <w:br/>
+      </w:r>
+      <w:r>
+        <w:rPr>
+          <w:rStyle w:val="VerbatimChar"/>
+        </w:rPr>
+        <w:t xml:space="preserve">## 3 R3          68</w:t>
+      </w:r>
+      <w:r>
+        <w:br/>
+      </w:r>
+      <w:r>
+        <w:rPr>
+          <w:rStyle w:val="VerbatimChar"/>
+        </w:rPr>
+        <w:t xml:space="preserve">## 4 R4          73</w:t>
+      </w:r>
+    </w:p>
+    <w:p>
+      <w:pPr>
+        <w:pStyle w:val="FirstParagraph"/>
+      </w:pPr>
+      <w:r>
+        <w:t xml:space="preserve">** Total Defects found in the last 4 weeks:</w:t>
+      </w:r>
+      <w:r>
+        <w:t xml:space="preserve"> </w:t>
+      </w:r>
+      <w:r>
+        <w:t xml:space="preserve">The Informedb Jira page has not been used over the last 4 weeks, so I cannot tell how many issues were found. When the data was being recorded, there were a total of 3862 total issues found. 3600 were R1, 94 were R2, 68 were R3, and 73 were R4. That means that the mean number of each issues found over a four week span would be R1-46.86, R2-1.22, R3-0.89, R4-0.95.</w:t>
+      </w:r>
+      <w:r>
+        <w:t xml:space="preserve"> </w:t>
+      </w:r>
+      <w:r>
+        <w:rPr>
+          <w:bCs/>
+          <w:b/>
+        </w:rPr>
+        <w:t xml:space="preserve">MTTR:</w:t>
+      </w:r>
+      <w:r>
+        <w:rPr>
+          <w:bCs/>
+          <w:b/>
+        </w:rPr>
+        <w:t xml:space="preserve"> </w:t>
+      </w:r>
+      <w:r>
+        <w:rPr>
+          <w:bCs/>
+          <w:b/>
+        </w:rPr>
+        <w:t xml:space="preserve">The average amount of time spent on each issue is 2250.65 hours (94 days), but many of the R1 issues are abandoned or not updated. The average spent from creation of an issue to its resolution is 1333.86 hours (56 days). The mean time to repair each issue in days would be R1-94, R2-31, R3-62, R4-143.</w:t>
+      </w:r>
+      <w:r>
+        <w:rPr>
+          <w:bCs/>
+          <w:b/>
+        </w:rPr>
+        <w:t xml:space="preserve"> </w:t>
       </w:r>
     </w:p>
     <w:bookmarkEnd w:id="24"/>
-    <w:bookmarkStart w:id="25" w:name="conclusion"/>
+    <w:bookmarkStart w:id="25" w:name="data-analysis"/>
     <w:p>
       <w:pPr>
         <w:pStyle w:val="Heading2"/>
       </w:pPr>
       <w:r>
-        <w:t xml:space="preserve">Conclusion</w:t>
+        <w:t xml:space="preserve">Data Analysis</w:t>
       </w:r>
     </w:p>
     <w:bookmarkEnd w:id="25"/>
+    <w:bookmarkStart w:id="26" w:name="conclusion"/>
+    <w:p>
+      <w:pPr>
+        <w:pStyle w:val="Heading2"/>
+      </w:pPr>
+      <w:r>
+        <w:t xml:space="preserve">Conclusion</w:t>
+      </w:r>
+    </w:p>
+    <w:bookmarkEnd w:id="26"/>
     <w:sectPr/>
   </w:body>
 </w:document>

</xml_diff>